<commit_message>
mise à jour du rapport + version 1
</commit_message>
<xml_diff>
--- a/X-335-SuiviProjetMobile-ThomasRey.docx
+++ b/X-335-SuiviProjetMobile-ThomasRey.docx
@@ -5,7 +5,12 @@
     <w:sdt>
       <w:sdtPr>
         <w:rPr>
-          <w:lang w:val="fr-FR"/>
+          <w:rFonts w:asciiTheme="minorHAnsi" w:eastAsiaTheme="minorHAnsi" w:hAnsiTheme="minorHAnsi" w:cstheme="minorBidi"/>
+          <w:b w:val="0"/>
+          <w:color w:val="auto"/>
+          <w:sz w:val="22"/>
+          <w:szCs w:val="22"/>
+          <w:lang w:val="fr-FR" w:eastAsia="en-US"/>
         </w:rPr>
         <w:id w:val="-536274695"/>
         <w:docPartObj>
@@ -15,12 +20,7 @@
       </w:sdtPr>
       <w:sdtEndPr>
         <w:rPr>
-          <w:rFonts w:asciiTheme="minorHAnsi" w:eastAsiaTheme="minorHAnsi" w:hAnsiTheme="minorHAnsi" w:cstheme="minorBidi"/>
           <w:bCs/>
-          <w:color w:val="auto"/>
-          <w:sz w:val="22"/>
-          <w:szCs w:val="22"/>
-          <w:lang w:eastAsia="en-US"/>
         </w:rPr>
       </w:sdtEndPr>
       <w:sdtContent>
@@ -57,7 +57,7 @@
           <w:r>
             <w:fldChar w:fldCharType="separate"/>
           </w:r>
-          <w:hyperlink w:anchor="_Toc113873444" w:history="1">
+          <w:hyperlink w:anchor="_Toc116481787" w:history="1">
             <w:r>
               <w:rPr>
                 <w:rStyle w:val="Lienhypertexte"/>
@@ -99,7 +99,7 @@
                 <w:noProof/>
                 <w:webHidden/>
               </w:rPr>
-              <w:instrText xml:space="preserve"> PAGEREF _Toc113873444 \h </w:instrText>
+              <w:instrText xml:space="preserve"> PAGEREF _Toc116481787 \h </w:instrText>
             </w:r>
             <w:r>
               <w:rPr>
@@ -143,7 +143,7 @@
               <w:lang w:eastAsia="fr-CH"/>
             </w:rPr>
           </w:pPr>
-          <w:hyperlink w:anchor="_Toc113873445" w:history="1">
+          <w:hyperlink w:anchor="_Toc116481788" w:history="1">
             <w:r>
               <w:rPr>
                 <w:rStyle w:val="Lienhypertexte"/>
@@ -185,7 +185,7 @@
                 <w:noProof/>
                 <w:webHidden/>
               </w:rPr>
-              <w:instrText xml:space="preserve"> PAGEREF _Toc113873445 \h </w:instrText>
+              <w:instrText xml:space="preserve"> PAGEREF _Toc116481788 \h </w:instrText>
             </w:r>
             <w:r>
               <w:rPr>
@@ -229,7 +229,7 @@
               <w:lang w:eastAsia="fr-CH"/>
             </w:rPr>
           </w:pPr>
-          <w:hyperlink w:anchor="_Toc113873446" w:history="1">
+          <w:hyperlink w:anchor="_Toc116481789" w:history="1">
             <w:r>
               <w:rPr>
                 <w:rStyle w:val="Lienhypertexte"/>
@@ -271,7 +271,7 @@
                 <w:noProof/>
                 <w:webHidden/>
               </w:rPr>
-              <w:instrText xml:space="preserve"> PAGEREF _Toc113873446 \h </w:instrText>
+              <w:instrText xml:space="preserve"> PAGEREF _Toc116481789 \h </w:instrText>
             </w:r>
             <w:r>
               <w:rPr>
@@ -315,7 +315,7 @@
               <w:lang w:eastAsia="fr-CH"/>
             </w:rPr>
           </w:pPr>
-          <w:hyperlink w:anchor="_Toc113873447" w:history="1">
+          <w:hyperlink w:anchor="_Toc116481790" w:history="1">
             <w:r>
               <w:rPr>
                 <w:rStyle w:val="Lienhypertexte"/>
@@ -357,7 +357,7 @@
                 <w:noProof/>
                 <w:webHidden/>
               </w:rPr>
-              <w:instrText xml:space="preserve"> PAGEREF _Toc113873447 \h </w:instrText>
+              <w:instrText xml:space="preserve"> PAGEREF _Toc116481790 \h </w:instrText>
             </w:r>
             <w:r>
               <w:rPr>
@@ -401,7 +401,7 @@
               <w:lang w:eastAsia="fr-CH"/>
             </w:rPr>
           </w:pPr>
-          <w:hyperlink w:anchor="_Toc113873448" w:history="1">
+          <w:hyperlink w:anchor="_Toc116481791" w:history="1">
             <w:r>
               <w:rPr>
                 <w:rStyle w:val="Lienhypertexte"/>
@@ -443,7 +443,7 @@
                 <w:noProof/>
                 <w:webHidden/>
               </w:rPr>
-              <w:instrText xml:space="preserve"> PAGEREF _Toc113873448 \h </w:instrText>
+              <w:instrText xml:space="preserve"> PAGEREF _Toc116481791 \h </w:instrText>
             </w:r>
             <w:r>
               <w:rPr>
@@ -487,7 +487,7 @@
               <w:lang w:eastAsia="fr-CH"/>
             </w:rPr>
           </w:pPr>
-          <w:hyperlink w:anchor="_Toc113873449" w:history="1">
+          <w:hyperlink w:anchor="_Toc116481792" w:history="1">
             <w:r>
               <w:rPr>
                 <w:rStyle w:val="Lienhypertexte"/>
@@ -529,7 +529,7 @@
                 <w:noProof/>
                 <w:webHidden/>
               </w:rPr>
-              <w:instrText xml:space="preserve"> PAGEREF _Toc113873449 \h </w:instrText>
+              <w:instrText xml:space="preserve"> PAGEREF _Toc116481792 \h </w:instrText>
             </w:r>
             <w:r>
               <w:rPr>
@@ -573,7 +573,7 @@
               <w:lang w:eastAsia="fr-CH"/>
             </w:rPr>
           </w:pPr>
-          <w:hyperlink w:anchor="_Toc113873450" w:history="1">
+          <w:hyperlink w:anchor="_Toc116481793" w:history="1">
             <w:r>
               <w:rPr>
                 <w:rStyle w:val="Lienhypertexte"/>
@@ -615,7 +615,7 @@
                 <w:noProof/>
                 <w:webHidden/>
               </w:rPr>
-              <w:instrText xml:space="preserve"> PAGEREF _Toc113873450 \h </w:instrText>
+              <w:instrText xml:space="preserve"> PAGEREF _Toc116481793 \h </w:instrText>
             </w:r>
             <w:r>
               <w:rPr>
@@ -659,7 +659,7 @@
               <w:lang w:eastAsia="fr-CH"/>
             </w:rPr>
           </w:pPr>
-          <w:hyperlink w:anchor="_Toc113873451" w:history="1">
+          <w:hyperlink w:anchor="_Toc116481794" w:history="1">
             <w:r>
               <w:rPr>
                 <w:rStyle w:val="Lienhypertexte"/>
@@ -701,7 +701,7 @@
                 <w:noProof/>
                 <w:webHidden/>
               </w:rPr>
-              <w:instrText xml:space="preserve"> PAGEREF _Toc113873451 \h </w:instrText>
+              <w:instrText xml:space="preserve"> PAGEREF _Toc116481794 \h </w:instrText>
             </w:r>
             <w:r>
               <w:rPr>
@@ -745,7 +745,7 @@
               <w:lang w:eastAsia="fr-CH"/>
             </w:rPr>
           </w:pPr>
-          <w:hyperlink w:anchor="_Toc113873452" w:history="1">
+          <w:hyperlink w:anchor="_Toc116481795" w:history="1">
             <w:r>
               <w:rPr>
                 <w:rStyle w:val="Lienhypertexte"/>
@@ -787,7 +787,7 @@
                 <w:noProof/>
                 <w:webHidden/>
               </w:rPr>
-              <w:instrText xml:space="preserve"> PAGEREF _Toc113873452 \h </w:instrText>
+              <w:instrText xml:space="preserve"> PAGEREF _Toc116481795 \h </w:instrText>
             </w:r>
             <w:r>
               <w:rPr>
@@ -826,10 +826,12 @@
               <w:tab w:val="right" w:leader="dot" w:pos="9062"/>
             </w:tabs>
             <w:rPr>
+              <w:rFonts w:eastAsiaTheme="minorEastAsia"/>
               <w:noProof/>
+              <w:lang w:eastAsia="fr-CH"/>
             </w:rPr>
           </w:pPr>
-          <w:hyperlink w:anchor="_Toc113873453" w:history="1">
+          <w:hyperlink w:anchor="_Toc116481796" w:history="1">
             <w:r>
               <w:rPr>
                 <w:rStyle w:val="Lienhypertexte"/>
@@ -839,7 +841,9 @@
             </w:r>
             <w:r>
               <w:rPr>
-                <w:noProof/>
+                <w:rFonts w:eastAsiaTheme="minorEastAsia"/>
+                <w:noProof/>
+                <w:lang w:eastAsia="fr-CH"/>
               </w:rPr>
               <w:tab/>
             </w:r>
@@ -869,7 +873,7 @@
                 <w:noProof/>
                 <w:webHidden/>
               </w:rPr>
-              <w:instrText xml:space="preserve"> PAGEREF _Toc113873453 \h </w:instrText>
+              <w:instrText xml:space="preserve"> PAGEREF _Toc116481796 \h </w:instrText>
             </w:r>
             <w:r>
               <w:rPr>
@@ -908,10 +912,12 @@
               <w:tab w:val="right" w:leader="dot" w:pos="9062"/>
             </w:tabs>
             <w:rPr>
+              <w:rFonts w:eastAsiaTheme="minorEastAsia"/>
               <w:noProof/>
+              <w:lang w:eastAsia="fr-CH"/>
             </w:rPr>
           </w:pPr>
-          <w:hyperlink w:anchor="_Toc113873454" w:history="1">
+          <w:hyperlink w:anchor="_Toc116481797" w:history="1">
             <w:r>
               <w:rPr>
                 <w:rStyle w:val="Lienhypertexte"/>
@@ -921,7 +927,9 @@
             </w:r>
             <w:r>
               <w:rPr>
-                <w:noProof/>
+                <w:rFonts w:eastAsiaTheme="minorEastAsia"/>
+                <w:noProof/>
+                <w:lang w:eastAsia="fr-CH"/>
               </w:rPr>
               <w:tab/>
             </w:r>
@@ -951,7 +959,7 @@
                 <w:noProof/>
                 <w:webHidden/>
               </w:rPr>
-              <w:instrText xml:space="preserve"> PAGEREF _Toc113873454 \h </w:instrText>
+              <w:instrText xml:space="preserve"> PAGEREF _Toc116481797 \h </w:instrText>
             </w:r>
             <w:r>
               <w:rPr>
@@ -971,7 +979,7 @@
                 <w:noProof/>
                 <w:webHidden/>
               </w:rPr>
-              <w:t>6</w:t>
+              <w:t>5</w:t>
             </w:r>
             <w:r>
               <w:rPr>
@@ -990,10 +998,12 @@
               <w:tab w:val="right" w:leader="dot" w:pos="9062"/>
             </w:tabs>
             <w:rPr>
+              <w:rFonts w:eastAsiaTheme="minorEastAsia"/>
               <w:noProof/>
+              <w:lang w:eastAsia="fr-CH"/>
             </w:rPr>
           </w:pPr>
-          <w:hyperlink w:anchor="_Toc113873455" w:history="1">
+          <w:hyperlink w:anchor="_Toc116481798" w:history="1">
             <w:r>
               <w:rPr>
                 <w:rStyle w:val="Lienhypertexte"/>
@@ -1003,7 +1013,9 @@
             </w:r>
             <w:r>
               <w:rPr>
-                <w:noProof/>
+                <w:rFonts w:eastAsiaTheme="minorEastAsia"/>
+                <w:noProof/>
+                <w:lang w:eastAsia="fr-CH"/>
               </w:rPr>
               <w:tab/>
             </w:r>
@@ -1033,7 +1045,7 @@
                 <w:noProof/>
                 <w:webHidden/>
               </w:rPr>
-              <w:instrText xml:space="preserve"> PAGEREF _Toc113873455 \h </w:instrText>
+              <w:instrText xml:space="preserve"> PAGEREF _Toc116481798 \h </w:instrText>
             </w:r>
             <w:r>
               <w:rPr>
@@ -1077,7 +1089,7 @@
               <w:lang w:eastAsia="fr-CH"/>
             </w:rPr>
           </w:pPr>
-          <w:hyperlink w:anchor="_Toc113873456" w:history="1">
+          <w:hyperlink w:anchor="_Toc116481799" w:history="1">
             <w:r>
               <w:rPr>
                 <w:rStyle w:val="Lienhypertexte"/>
@@ -1119,7 +1131,7 @@
                 <w:noProof/>
                 <w:webHidden/>
               </w:rPr>
-              <w:instrText xml:space="preserve"> PAGEREF _Toc113873456 \h </w:instrText>
+              <w:instrText xml:space="preserve"> PAGEREF _Toc116481799 \h </w:instrText>
             </w:r>
             <w:r>
               <w:rPr>
@@ -1163,7 +1175,7 @@
               <w:lang w:eastAsia="fr-CH"/>
             </w:rPr>
           </w:pPr>
-          <w:hyperlink w:anchor="_Toc113873457" w:history="1">
+          <w:hyperlink w:anchor="_Toc116481800" w:history="1">
             <w:r>
               <w:rPr>
                 <w:rStyle w:val="Lienhypertexte"/>
@@ -1184,7 +1196,7 @@
                 <w:rStyle w:val="Lienhypertexte"/>
                 <w:noProof/>
               </w:rPr>
-              <w:t>Compilation</w:t>
+              <w:t>Lien entre deux Activités</w:t>
             </w:r>
             <w:r>
               <w:rPr>
@@ -1205,7 +1217,7 @@
                 <w:noProof/>
                 <w:webHidden/>
               </w:rPr>
-              <w:instrText xml:space="preserve"> PAGEREF _Toc113873457 \h </w:instrText>
+              <w:instrText xml:space="preserve"> PAGEREF _Toc116481800 \h </w:instrText>
             </w:r>
             <w:r>
               <w:rPr>
@@ -1249,7 +1261,7 @@
               <w:lang w:eastAsia="fr-CH"/>
             </w:rPr>
           </w:pPr>
-          <w:hyperlink w:anchor="_Toc113873458" w:history="1">
+          <w:hyperlink w:anchor="_Toc116481801" w:history="1">
             <w:r>
               <w:rPr>
                 <w:rStyle w:val="Lienhypertexte"/>
@@ -1270,7 +1282,7 @@
                 <w:rStyle w:val="Lienhypertexte"/>
                 <w:noProof/>
               </w:rPr>
-              <w:t>Emulateurs Android</w:t>
+              <w:t>Création d’une deuxième Activité</w:t>
             </w:r>
             <w:r>
               <w:rPr>
@@ -1291,7 +1303,7 @@
                 <w:noProof/>
                 <w:webHidden/>
               </w:rPr>
-              <w:instrText xml:space="preserve"> PAGEREF _Toc113873458 \h </w:instrText>
+              <w:instrText xml:space="preserve"> PAGEREF _Toc116481801 \h </w:instrText>
             </w:r>
             <w:r>
               <w:rPr>
@@ -1335,7 +1347,7 @@
               <w:lang w:eastAsia="fr-CH"/>
             </w:rPr>
           </w:pPr>
-          <w:hyperlink w:anchor="_Toc113873459" w:history="1">
+          <w:hyperlink w:anchor="_Toc116481802" w:history="1">
             <w:r>
               <w:rPr>
                 <w:rStyle w:val="Lienhypertexte"/>
@@ -1356,7 +1368,7 @@
                 <w:rStyle w:val="Lienhypertexte"/>
                 <w:noProof/>
               </w:rPr>
-              <w:t>Chargement sur un appareil physique</w:t>
+              <w:t>Lié les Activités</w:t>
             </w:r>
             <w:r>
               <w:rPr>
@@ -1377,7 +1389,7 @@
                 <w:noProof/>
                 <w:webHidden/>
               </w:rPr>
-              <w:instrText xml:space="preserve"> PAGEREF _Toc113873459 \h </w:instrText>
+              <w:instrText xml:space="preserve"> PAGEREF _Toc116481802 \h </w:instrText>
             </w:r>
             <w:r>
               <w:rPr>
@@ -1397,7 +1409,7 @@
                 <w:noProof/>
                 <w:webHidden/>
               </w:rPr>
-              <w:t>8</w:t>
+              <w:t>7</w:t>
             </w:r>
             <w:r>
               <w:rPr>
@@ -1421,7 +1433,7 @@
               <w:lang w:eastAsia="fr-CH"/>
             </w:rPr>
           </w:pPr>
-          <w:hyperlink w:anchor="_Toc113873460" w:history="1">
+          <w:hyperlink w:anchor="_Toc116481803" w:history="1">
             <w:r>
               <w:rPr>
                 <w:rStyle w:val="Lienhypertexte"/>
@@ -1442,7 +1454,7 @@
                 <w:rStyle w:val="Lienhypertexte"/>
                 <w:noProof/>
               </w:rPr>
-              <w:t>Lien entre deux Activités</w:t>
+              <w:t>Méthodes événementielles</w:t>
             </w:r>
             <w:r>
               <w:rPr>
@@ -1463,7 +1475,7 @@
                 <w:noProof/>
                 <w:webHidden/>
               </w:rPr>
-              <w:instrText xml:space="preserve"> PAGEREF _Toc113873460 \h </w:instrText>
+              <w:instrText xml:space="preserve"> PAGEREF _Toc116481803 \h </w:instrText>
             </w:r>
             <w:r>
               <w:rPr>
@@ -1507,7 +1519,7 @@
               <w:lang w:eastAsia="fr-CH"/>
             </w:rPr>
           </w:pPr>
-          <w:hyperlink w:anchor="_Toc113873461" w:history="1">
+          <w:hyperlink w:anchor="_Toc116481804" w:history="1">
             <w:r>
               <w:rPr>
                 <w:rStyle w:val="Lienhypertexte"/>
@@ -1528,7 +1540,7 @@
                 <w:rStyle w:val="Lienhypertexte"/>
                 <w:noProof/>
               </w:rPr>
-              <w:t>Méthodes événementielles</w:t>
+              <w:t>Layout dynamique</w:t>
             </w:r>
             <w:r>
               <w:rPr>
@@ -1549,7 +1561,7 @@
                 <w:noProof/>
                 <w:webHidden/>
               </w:rPr>
-              <w:instrText xml:space="preserve"> PAGEREF _Toc113873461 \h </w:instrText>
+              <w:instrText xml:space="preserve"> PAGEREF _Toc116481804 \h </w:instrText>
             </w:r>
             <w:r>
               <w:rPr>
@@ -1569,7 +1581,7 @@
                 <w:noProof/>
                 <w:webHidden/>
               </w:rPr>
-              <w:t>8</w:t>
+              <w:t>9</w:t>
             </w:r>
             <w:r>
               <w:rPr>
@@ -1593,7 +1605,7 @@
               <w:lang w:eastAsia="fr-CH"/>
             </w:rPr>
           </w:pPr>
-          <w:hyperlink w:anchor="_Toc113873462" w:history="1">
+          <w:hyperlink w:anchor="_Toc116481805" w:history="1">
             <w:r>
               <w:rPr>
                 <w:rStyle w:val="Lienhypertexte"/>
@@ -1614,7 +1626,7 @@
                 <w:rStyle w:val="Lienhypertexte"/>
                 <w:noProof/>
               </w:rPr>
-              <w:t>Layout dynamique</w:t>
+              <w:t>Persistance de données</w:t>
             </w:r>
             <w:r>
               <w:rPr>
@@ -1635,7 +1647,7 @@
                 <w:noProof/>
                 <w:webHidden/>
               </w:rPr>
-              <w:instrText xml:space="preserve"> PAGEREF _Toc113873462 \h </w:instrText>
+              <w:instrText xml:space="preserve"> PAGEREF _Toc116481805 \h </w:instrText>
             </w:r>
             <w:r>
               <w:rPr>
@@ -1655,7 +1667,7 @@
                 <w:noProof/>
                 <w:webHidden/>
               </w:rPr>
-              <w:t>8</w:t>
+              <w:t>9</w:t>
             </w:r>
             <w:r>
               <w:rPr>
@@ -1679,7 +1691,7 @@
               <w:lang w:eastAsia="fr-CH"/>
             </w:rPr>
           </w:pPr>
-          <w:hyperlink w:anchor="_Toc113873463" w:history="1">
+          <w:hyperlink w:anchor="_Toc116481806" w:history="1">
             <w:r>
               <w:rPr>
                 <w:rStyle w:val="Lienhypertexte"/>
@@ -1700,7 +1712,7 @@
                 <w:rStyle w:val="Lienhypertexte"/>
                 <w:noProof/>
               </w:rPr>
-              <w:t>Persistance de données</w:t>
+              <w:t>Utilisation d’un sensor</w:t>
             </w:r>
             <w:r>
               <w:rPr>
@@ -1721,7 +1733,7 @@
                 <w:noProof/>
                 <w:webHidden/>
               </w:rPr>
-              <w:instrText xml:space="preserve"> PAGEREF _Toc113873463 \h </w:instrText>
+              <w:instrText xml:space="preserve"> PAGEREF _Toc116481806 \h </w:instrText>
             </w:r>
             <w:r>
               <w:rPr>
@@ -1741,93 +1753,7 @@
                 <w:noProof/>
                 <w:webHidden/>
               </w:rPr>
-              <w:t>8</w:t>
-            </w:r>
-            <w:r>
-              <w:rPr>
-                <w:noProof/>
-                <w:webHidden/>
-              </w:rPr>
-              <w:fldChar w:fldCharType="end"/>
-            </w:r>
-          </w:hyperlink>
-        </w:p>
-        <w:p>
-          <w:pPr>
-            <w:pStyle w:val="TM1"/>
-            <w:tabs>
-              <w:tab w:val="left" w:pos="660"/>
-              <w:tab w:val="right" w:leader="dot" w:pos="9062"/>
-            </w:tabs>
-            <w:rPr>
-              <w:rFonts w:eastAsiaTheme="minorEastAsia"/>
-              <w:noProof/>
-              <w:lang w:eastAsia="fr-CH"/>
-            </w:rPr>
-          </w:pPr>
-          <w:hyperlink w:anchor="_Toc113873464" w:history="1">
-            <w:r>
-              <w:rPr>
-                <w:rStyle w:val="Lienhypertexte"/>
-                <w:noProof/>
-              </w:rPr>
-              <w:t>13</w:t>
-            </w:r>
-            <w:r>
-              <w:rPr>
-                <w:rFonts w:eastAsiaTheme="minorEastAsia"/>
-                <w:noProof/>
-                <w:lang w:eastAsia="fr-CH"/>
-              </w:rPr>
-              <w:tab/>
-            </w:r>
-            <w:r>
-              <w:rPr>
-                <w:rStyle w:val="Lienhypertexte"/>
-                <w:noProof/>
-              </w:rPr>
-              <w:t>Utilisation d’un sensor</w:t>
-            </w:r>
-            <w:r>
-              <w:rPr>
-                <w:noProof/>
-                <w:webHidden/>
-              </w:rPr>
-              <w:tab/>
-            </w:r>
-            <w:r>
-              <w:rPr>
-                <w:noProof/>
-                <w:webHidden/>
-              </w:rPr>
-              <w:fldChar w:fldCharType="begin"/>
-            </w:r>
-            <w:r>
-              <w:rPr>
-                <w:noProof/>
-                <w:webHidden/>
-              </w:rPr>
-              <w:instrText xml:space="preserve"> PAGEREF _Toc113873464 \h </w:instrText>
-            </w:r>
-            <w:r>
-              <w:rPr>
-                <w:noProof/>
-                <w:webHidden/>
-              </w:rPr>
-            </w:r>
-            <w:r>
-              <w:rPr>
-                <w:noProof/>
-                <w:webHidden/>
-              </w:rPr>
-              <w:fldChar w:fldCharType="separate"/>
-            </w:r>
-            <w:r>
-              <w:rPr>
-                <w:noProof/>
-                <w:webHidden/>
-              </w:rPr>
-              <w:t>8</w:t>
+              <w:t>9</w:t>
             </w:r>
             <w:r>
               <w:rPr>
@@ -1859,7 +1785,7 @@
       <w:pPr>
         <w:pStyle w:val="Titre1"/>
       </w:pPr>
-      <w:bookmarkStart w:id="0" w:name="_Toc113873444"/>
+      <w:bookmarkStart w:id="0" w:name="_Toc116481787"/>
       <w:r>
         <w:t>Introduction</w:t>
       </w:r>
@@ -1872,7 +1798,10 @@
     </w:p>
     <w:p>
       <w:r>
-        <w:t xml:space="preserve">Il s’agit d’un document pour des informaticiens, c’est-à-dire que nous partons du principe que la personne qui le lit, a des notions de développement et tout particulièrement en C#. </w:t>
+        <w:t>Les explications qui seront précisé dans ce document seront pour des personnes déjà familiarisées avec C#</w:t>
+      </w:r>
+      <w:r>
+        <w:t>.</w:t>
       </w:r>
     </w:p>
     <w:p>
@@ -1884,7 +1813,7 @@
       <w:pPr>
         <w:pStyle w:val="Titre1"/>
       </w:pPr>
-      <w:bookmarkStart w:id="1" w:name="_Toc113873445"/>
+      <w:bookmarkStart w:id="1" w:name="_Toc116481788"/>
       <w:r>
         <w:t>Application</w:t>
       </w:r>
@@ -1892,17 +1821,10 @@
     </w:p>
     <w:p>
       <w:r>
-        <w:t xml:space="preserve">Pour mettre en évidence les différentes étapes à réaliser dans un projet, nous réaliserons une application spécifique : </w:t>
-      </w:r>
-      <w:r>
-        <w:rPr>
-          <w:b/>
-          <w:bCs/>
-        </w:rPr>
-        <w:t>Un gestionnaire de tâches</w:t>
-      </w:r>
-      <w:r>
-        <w:t xml:space="preserve">. </w:t>
+        <w:t>L’application sera un gestionnaire de tâches afin de passer par les différentes étapes de réalisation d’un projet sur mobile.</w:t>
+      </w:r>
+      <w:r>
+        <w:t xml:space="preserve"> </w:t>
       </w:r>
     </w:p>
     <w:p>
@@ -2009,10 +1931,7 @@
         </w:numPr>
       </w:pPr>
       <w:r>
-        <w:t>M</w:t>
-      </w:r>
-      <w:r>
-        <w:t xml:space="preserve">éthodes événementielles. </w:t>
+        <w:t xml:space="preserve">Méthodes événementielles. </w:t>
       </w:r>
     </w:p>
     <w:p>
@@ -2024,10 +1943,13 @@
         </w:numPr>
       </w:pPr>
       <w:r>
-        <w:t>L</w:t>
-      </w:r>
-      <w:r>
-        <w:t xml:space="preserve">ayout dynamique (c’est-à-dire création dans le code C# </w:t>
+        <w:t>Layout dynamique (c’est-à-dire création dans le code C#</w:t>
+      </w:r>
+      <w:r>
+        <w:t>)</w:t>
+      </w:r>
+      <w:r>
+        <w:t xml:space="preserve"> </w:t>
       </w:r>
     </w:p>
     <w:p>
@@ -2066,7 +1988,7 @@
       <w:pPr>
         <w:pStyle w:val="Titre1"/>
       </w:pPr>
-      <w:bookmarkStart w:id="2" w:name="_Toc113873446"/>
+      <w:bookmarkStart w:id="2" w:name="_Toc116481789"/>
       <w:r>
         <w:t>Maquette</w:t>
       </w:r>
@@ -2135,6 +2057,9 @@
         <w:t>Deux</w:t>
       </w:r>
       <w:r>
+        <w:t xml:space="preserve"> types</w:t>
+      </w:r>
+      <w:r>
         <w:t xml:space="preserve"> interfaces</w:t>
       </w:r>
       <w:r>
@@ -2163,7 +2088,7 @@
       <w:pPr>
         <w:pStyle w:val="Titre1"/>
       </w:pPr>
-      <w:bookmarkStart w:id="3" w:name="_Toc113873447"/>
+      <w:bookmarkStart w:id="3" w:name="_Toc116481790"/>
       <w:r>
         <w:lastRenderedPageBreak/>
         <w:t>Installation de l’environnement</w:t>
@@ -2174,12 +2099,18 @@
       <w:r>
         <w:t>Une fois Visual Studio installé, il faut y intégrer l’environnement Xamarin. Pour cela, il faut lancer Visual Studio Installer et Modifier l’installation de Visual Studio</w:t>
       </w:r>
+      <w:r>
+        <w:t xml:space="preserve"> 2022.</w:t>
+      </w:r>
     </w:p>
     <w:p>
       <w:pPr>
         <w:jc w:val="center"/>
       </w:pPr>
       <w:r>
+        <w:rPr>
+          <w:noProof/>
+        </w:rPr>
         <w:drawing>
           <wp:inline distT="0" distB="0" distL="0" distR="0" wp14:anchorId="40DC89B9" wp14:editId="3A29BE11">
             <wp:extent cx="5760720" cy="462280"/>
@@ -2219,7 +2150,13 @@
     </w:p>
     <w:p>
       <w:r>
-        <w:t>Le package « Développement mobile en .Net » doit être sélectionné.</w:t>
+        <w:t>Le package « Développement mobile en .Net </w:t>
+      </w:r>
+      <w:r>
+        <w:t xml:space="preserve">Multi-Platform App UI </w:t>
+      </w:r>
+      <w:r>
+        <w:t>» doit être sélectionné.</w:t>
       </w:r>
     </w:p>
     <w:p>
@@ -2227,6 +2164,9 @@
         <w:jc w:val="center"/>
       </w:pPr>
       <w:r>
+        <w:rPr>
+          <w:noProof/>
+        </w:rPr>
         <w:drawing>
           <wp:inline distT="0" distB="0" distL="0" distR="0" wp14:anchorId="67A359E8" wp14:editId="00BCFE71">
             <wp:extent cx="3858163" cy="924054"/>
@@ -2270,42 +2210,82 @@
       </w:r>
     </w:p>
     <w:p>
-      <w:pPr>
-        <w:pStyle w:val="Titre1"/>
-      </w:pPr>
-      <w:bookmarkStart w:id="4" w:name="_Toc113873448"/>
-      <w:r>
-        <w:t>Création du projet</w:t>
-      </w:r>
-      <w:bookmarkEnd w:id="4"/>
-    </w:p>
-    <w:p>
-      <w:r>
-        <w:t>Lors de la création d’un projet, une étape supplémentaire sera ajoutée comparé à la création d’un projet normal C#.</w:t>
-      </w:r>
-    </w:p>
-    <w:p>
-      <w:r>
-        <w:t xml:space="preserve">Il s’agit d’un menu de sélection du modèle à utiliser, </w:t>
-      </w:r>
-      <w:r>
-        <w:t xml:space="preserve">dans notre cas nous choisirons « Application vide » pour répondre à la contrainte de l’explication de la création d’une première Activité. </w:t>
-      </w:r>
-    </w:p>
-    <w:p>
-      <w:r>
-        <w:t>Choisir la version d’Android minimale. Pour cette partie, plus nous choisissons une récente, plus nous aurons des fonctionnalités récentes à disposition. La solution semble être de choisir la version la plus récente. Cependant cela aura comme conséquence que notre application ne pourra tourner que sur une portion minimale des supports Android existants sur le marché. En effet peu de personnes ont un support Android de dernière génération.</w:t>
-      </w:r>
-    </w:p>
-    <w:p>
       <w:r>
         <w:rPr>
           <w:noProof/>
         </w:rPr>
         <w:drawing>
-          <wp:inline distT="0" distB="0" distL="0" distR="0" wp14:anchorId="4F9190DB" wp14:editId="13675DD4">
-            <wp:extent cx="5760720" cy="2943860"/>
-            <wp:effectExtent l="0" t="0" r="0" b="8890"/>
+          <wp:inline distT="0" distB="0" distL="0" distR="0" wp14:anchorId="4AADE2F1" wp14:editId="3313C6D9">
+            <wp:extent cx="5760720" cy="3310255"/>
+            <wp:effectExtent l="0" t="0" r="0" b="4445"/>
+            <wp:docPr id="11" name="Image 11"/>
+            <wp:cNvGraphicFramePr>
+              <a:graphicFrameLocks xmlns:a="http://schemas.openxmlformats.org/drawingml/2006/main" noChangeAspect="1"/>
+            </wp:cNvGraphicFramePr>
+            <a:graphic xmlns:a="http://schemas.openxmlformats.org/drawingml/2006/main">
+              <a:graphicData uri="http://schemas.openxmlformats.org/drawingml/2006/picture">
+                <pic:pic xmlns:pic="http://schemas.openxmlformats.org/drawingml/2006/picture">
+                  <pic:nvPicPr>
+                    <pic:cNvPr id="1" name=""/>
+                    <pic:cNvPicPr/>
+                  </pic:nvPicPr>
+                  <pic:blipFill>
+                    <a:blip r:embed="rId9"/>
+                    <a:stretch>
+                      <a:fillRect/>
+                    </a:stretch>
+                  </pic:blipFill>
+                  <pic:spPr>
+                    <a:xfrm>
+                      <a:off x="0" y="0"/>
+                      <a:ext cx="5760720" cy="3310255"/>
+                    </a:xfrm>
+                    <a:prstGeom prst="rect">
+                      <a:avLst/>
+                    </a:prstGeom>
+                  </pic:spPr>
+                </pic:pic>
+              </a:graphicData>
+            </a:graphic>
+          </wp:inline>
+        </w:drawing>
+      </w:r>
+    </w:p>
+    <w:p>
+      <w:pPr>
+        <w:pStyle w:val="Titre1"/>
+      </w:pPr>
+      <w:bookmarkStart w:id="4" w:name="_Toc116481791"/>
+      <w:r>
+        <w:t>Création du projet</w:t>
+      </w:r>
+      <w:bookmarkEnd w:id="4"/>
+    </w:p>
+    <w:p>
+      <w:r>
+        <w:t>Lors de la création d’un projet, une étape supplémentaire sera ajoutée comparé à la création d’un projet normal C#.</w:t>
+      </w:r>
+    </w:p>
+    <w:p>
+      <w:r>
+        <w:t xml:space="preserve">Il s’agit d’un menu de sélection du modèle à utiliser, dans notre cas nous choisirons « Application vide » pour répondre à la contrainte de l’explication de la création d’une première Activité. </w:t>
+      </w:r>
+    </w:p>
+    <w:p>
+      <w:r>
+        <w:t>Choisir la version d’Android minimale. Pour cette partie, plus nous choisissons une récente, plus nous aurons des fonctionnalités récentes à disposition. La solution semble être de choisir la version la plus récente. Cependant cela aura comme conséquence que notre application ne pourra tourner que sur une portion minimale des supports Android existants sur le marché. En effet peu de personnes ont un support Android de dernière génération.</w:t>
+      </w:r>
+    </w:p>
+    <w:p>
+      <w:r>
+        <w:rPr>
+          <w:noProof/>
+        </w:rPr>
+        <w:lastRenderedPageBreak/>
+        <w:drawing>
+          <wp:inline distT="0" distB="0" distL="0" distR="0" wp14:anchorId="4F9190DB" wp14:editId="54611918">
+            <wp:extent cx="4870152" cy="2488759"/>
+            <wp:effectExtent l="0" t="0" r="6985" b="6985"/>
             <wp:docPr id="4" name="Image 4"/>
             <wp:cNvGraphicFramePr>
               <a:graphicFrameLocks xmlns:a="http://schemas.openxmlformats.org/drawingml/2006/main" noChangeAspect="1"/>
@@ -2320,7 +2300,7 @@
                     </pic:cNvPicPr>
                   </pic:nvPicPr>
                   <pic:blipFill>
-                    <a:blip r:embed="rId9">
+                    <a:blip r:embed="rId10">
                       <a:extLst>
                         <a:ext uri="{28A0092B-C50C-407E-A947-70E740481C1C}">
                           <a14:useLocalDpi xmlns:a14="http://schemas.microsoft.com/office/drawing/2010/main" val="0"/>
@@ -2335,7 +2315,7 @@
                   <pic:spPr bwMode="auto">
                     <a:xfrm>
                       <a:off x="0" y="0"/>
-                      <a:ext cx="5760720" cy="2943860"/>
+                      <a:ext cx="4888080" cy="2497921"/>
                     </a:xfrm>
                     <a:prstGeom prst="rect">
                       <a:avLst/>
@@ -2356,9 +2336,8 @@
       <w:pPr>
         <w:pStyle w:val="Titre1"/>
       </w:pPr>
-      <w:bookmarkStart w:id="5" w:name="_Toc113873449"/>
-      <w:r>
-        <w:lastRenderedPageBreak/>
+      <w:bookmarkStart w:id="5" w:name="_Toc116481792"/>
+      <w:r>
         <w:t>Création d’une première Activité</w:t>
       </w:r>
       <w:bookmarkEnd w:id="5"/>
@@ -2412,12 +2391,15 @@
       <w:r>
         <w:t>Activity_main.xml contient les balises xml qui permettent de créer l’interface utilisateur qui sera affichée.</w:t>
       </w:r>
+      <w:r>
+        <w:t xml:space="preserve"> C’est celle qui va contenir notre interface « ma journée ».</w:t>
+      </w:r>
     </w:p>
     <w:p>
       <w:pPr>
         <w:pStyle w:val="Titre2"/>
       </w:pPr>
-      <w:bookmarkStart w:id="6" w:name="_Toc113873450"/>
+      <w:bookmarkStart w:id="6" w:name="_Toc116481793"/>
       <w:r>
         <w:t>Les fenêtres de l’environnement</w:t>
       </w:r>
@@ -2440,6 +2422,9 @@
       <w:r>
         <w:t xml:space="preserve"> » qui est affiché. </w:t>
       </w:r>
+      <w:r>
+        <w:br/>
+      </w:r>
     </w:p>
     <w:p>
       <w:r>
@@ -2460,7 +2445,7 @@
       <w:pPr>
         <w:pStyle w:val="Titre2"/>
       </w:pPr>
-      <w:bookmarkStart w:id="7" w:name="_Toc113873451"/>
+      <w:bookmarkStart w:id="7" w:name="_Toc116481794"/>
       <w:r>
         <w:t>Interface utilisateur</w:t>
       </w:r>
@@ -2487,6 +2472,7 @@
         <w:rPr>
           <w:noProof/>
         </w:rPr>
+        <w:lastRenderedPageBreak/>
         <w:drawing>
           <wp:inline distT="0" distB="0" distL="0" distR="0" wp14:anchorId="2494188D" wp14:editId="222BA766">
             <wp:extent cx="1701579" cy="2459709"/>
@@ -2505,7 +2491,7 @@
                     </pic:cNvPicPr>
                   </pic:nvPicPr>
                   <pic:blipFill>
-                    <a:blip r:embed="rId10">
+                    <a:blip r:embed="rId11">
                       <a:extLst>
                         <a:ext uri="{28A0092B-C50C-407E-A947-70E740481C1C}">
                           <a14:useLocalDpi xmlns:a14="http://schemas.microsoft.com/office/drawing/2010/main" val="0"/>
@@ -2539,7 +2525,6 @@
     </w:p>
     <w:p>
       <w:r>
-        <w:lastRenderedPageBreak/>
         <w:t>Lorsque le fichier est sélectionné, la fenêtre correspondante est partagée en deux. A gauche se trouve une fenêtre de création graphique où il est possible de mettre des Widgets en Drag/Drop. A droite, nous trouvons le correspondant en balises xml.</w:t>
       </w:r>
     </w:p>
@@ -2547,7 +2532,7 @@
       <w:pPr>
         <w:pStyle w:val="Titre2"/>
       </w:pPr>
-      <w:bookmarkStart w:id="8" w:name="_Toc113873452"/>
+      <w:bookmarkStart w:id="8" w:name="_Toc116481795"/>
       <w:proofErr w:type="spellStart"/>
       <w:r>
         <w:t>Layouts</w:t>
@@ -2582,7 +2567,7 @@
       <w:pPr>
         <w:pStyle w:val="Titre3"/>
       </w:pPr>
-      <w:bookmarkStart w:id="9" w:name="_Toc113873453"/>
+      <w:bookmarkStart w:id="9" w:name="_Toc116481796"/>
       <w:proofErr w:type="spellStart"/>
       <w:r>
         <w:t>LinearLayout</w:t>
@@ -2621,7 +2606,7 @@
                     </pic:cNvPicPr>
                   </pic:nvPicPr>
                   <pic:blipFill>
-                    <a:blip r:embed="rId11">
+                    <a:blip r:embed="rId12">
                       <a:extLst>
                         <a:ext uri="{28A0092B-C50C-407E-A947-70E740481C1C}">
                           <a14:useLocalDpi xmlns:a14="http://schemas.microsoft.com/office/drawing/2010/main" val="0"/>
@@ -2657,7 +2642,7 @@
       <w:pPr>
         <w:pStyle w:val="Titre3"/>
       </w:pPr>
-      <w:bookmarkStart w:id="10" w:name="_Toc113873454"/>
+      <w:bookmarkStart w:id="10" w:name="_Toc116481797"/>
       <w:proofErr w:type="spellStart"/>
       <w:r>
         <w:t>RelativeLayout</w:t>
@@ -2674,9 +2659,10 @@
       <w:pPr>
         <w:pStyle w:val="Titre3"/>
       </w:pPr>
-      <w:bookmarkStart w:id="11" w:name="_Toc113873455"/>
+      <w:bookmarkStart w:id="11" w:name="_Toc116481798"/>
       <w:proofErr w:type="spellStart"/>
       <w:r>
+        <w:lastRenderedPageBreak/>
         <w:t>TableLayout</w:t>
       </w:r>
       <w:bookmarkEnd w:id="11"/>
@@ -2704,10 +2690,33 @@
       </w:r>
     </w:p>
     <w:p>
+      <w:r>
+        <w:t xml:space="preserve">Il est possible de rechercher ces </w:t>
+      </w:r>
+      <w:proofErr w:type="spellStart"/>
+      <w:r>
+        <w:t>layout</w:t>
+      </w:r>
+      <w:proofErr w:type="spellEnd"/>
+      <w:r>
+        <w:t xml:space="preserve"> ainsi que d’autre balise dans la « boîte à outils qui </w:t>
+      </w:r>
+      <w:proofErr w:type="spellStart"/>
+      <w:proofErr w:type="gramStart"/>
+      <w:r>
+        <w:t>ce</w:t>
+      </w:r>
+      <w:proofErr w:type="spellEnd"/>
+      <w:proofErr w:type="gramEnd"/>
+      <w:r>
+        <w:t xml:space="preserve"> trouve à gauche de l’interface utilisateur. Si elle n’est pas présente, on peut la faire afficher en cliquant sur Affichage -&gt; Boîte à outil.</w:t>
+      </w:r>
+    </w:p>
+    <w:p>
       <w:pPr>
         <w:pStyle w:val="Titre1"/>
       </w:pPr>
-      <w:bookmarkStart w:id="12" w:name="_Toc113873456"/>
+      <w:bookmarkStart w:id="12" w:name="_Toc116481799"/>
       <w:r>
         <w:t>Fichier de ressources</w:t>
       </w:r>
@@ -2728,7 +2737,31 @@
     </w:p>
     <w:p>
       <w:r>
-        <w:t>Pour trouver le fichier contenant les références de chaînes de caractères, il faut aller ensuite dans le répertoire « values ». Ici se trouve le fichier « strings.xml ».</w:t>
+        <w:t>Il y a trois dossiers importants dans le répertoire « </w:t>
+      </w:r>
+      <w:proofErr w:type="spellStart"/>
+      <w:r>
+        <w:t>Resources</w:t>
+      </w:r>
+      <w:proofErr w:type="spellEnd"/>
+      <w:r>
+        <w:t xml:space="preserve"> » : </w:t>
+      </w:r>
+      <w:proofErr w:type="spellStart"/>
+      <w:r>
+        <w:t>drawable</w:t>
+      </w:r>
+      <w:proofErr w:type="spellEnd"/>
+      <w:r>
+        <w:t xml:space="preserve">, </w:t>
+      </w:r>
+      <w:proofErr w:type="spellStart"/>
+      <w:r>
+        <w:t>layout</w:t>
+      </w:r>
+      <w:proofErr w:type="spellEnd"/>
+      <w:r>
+        <w:t xml:space="preserve"> et values.</w:t>
       </w:r>
     </w:p>
     <w:p>
@@ -2739,7 +2772,6 @@
         <w:rPr>
           <w:noProof/>
         </w:rPr>
-        <w:lastRenderedPageBreak/>
         <w:drawing>
           <wp:inline distT="0" distB="0" distL="0" distR="0" wp14:anchorId="2E7C1138" wp14:editId="4168B912">
             <wp:extent cx="2886075" cy="4171950"/>
@@ -2758,7 +2790,7 @@
                     </pic:cNvPicPr>
                   </pic:nvPicPr>
                   <pic:blipFill>
-                    <a:blip r:embed="rId10">
+                    <a:blip r:embed="rId11">
                       <a:extLst>
                         <a:ext uri="{28A0092B-C50C-407E-A947-70E740481C1C}">
                           <a14:useLocalDpi xmlns:a14="http://schemas.microsoft.com/office/drawing/2010/main" val="0"/>
@@ -2791,25 +2823,128 @@
       </w:r>
     </w:p>
     <w:p>
-      <w:pPr>
-        <w:pStyle w:val="Titre1"/>
-      </w:pPr>
-      <w:bookmarkStart w:id="13" w:name="_Toc113873457"/>
-      <w:r>
-        <w:t>Compilation</w:t>
-      </w:r>
-      <w:bookmarkEnd w:id="13"/>
-    </w:p>
-    <w:p>
-      <w:r>
-        <w:t xml:space="preserve">Pour lancer la compilation, il faut appuyer sur </w:t>
-      </w:r>
-      <w:r>
+      <w:r>
+        <w:t>Le dossier « </w:t>
+      </w:r>
+      <w:proofErr w:type="spellStart"/>
+      <w:r>
+        <w:t>drawable</w:t>
+      </w:r>
+      <w:proofErr w:type="spellEnd"/>
+      <w:r>
+        <w:t xml:space="preserve"> » permet d’afficher des éléments qu’on ne peut pas reproduire dans les </w:t>
+      </w:r>
+      <w:r>
+        <w:t>Layout</w:t>
+      </w:r>
+      <w:r>
+        <w:t>, comme par exemple les images.</w:t>
+      </w:r>
+      <w:r>
+        <w:br/>
+      </w:r>
+      <w:r>
+        <w:t>L</w:t>
+      </w:r>
+      <w:r>
+        <w:t>e dossier « </w:t>
+      </w:r>
+      <w:proofErr w:type="spellStart"/>
+      <w:r>
+        <w:t>layout</w:t>
+      </w:r>
+      <w:proofErr w:type="spellEnd"/>
+      <w:r>
+        <w:t> » est</w:t>
+      </w:r>
+      <w:r>
+        <w:t xml:space="preserve"> l’endroit</w:t>
+      </w:r>
+      <w:r>
+        <w:t xml:space="preserve"> où sera contenu </w:t>
+      </w:r>
+      <w:r>
+        <w:t>tous</w:t>
+      </w:r>
+      <w:r>
+        <w:t xml:space="preserve"> les fichier xml qui serviront à l’affichage de l’interface</w:t>
+      </w:r>
+      <w:r>
+        <w:t>.</w:t>
+      </w:r>
+      <w:r>
+        <w:br/>
+        <w:t xml:space="preserve">Le dossier « values » </w:t>
+      </w:r>
+      <w:r>
+        <w:t>quant</w:t>
+      </w:r>
+      <w:r>
+        <w:t xml:space="preserve"> à lui, sert à stocker toutes les données que nous allons utiliser </w:t>
+      </w:r>
+      <w:r>
+        <w:t>pour</w:t>
+      </w:r>
+      <w:r>
+        <w:t xml:space="preserve"> les </w:t>
+      </w:r>
+      <w:proofErr w:type="spellStart"/>
+      <w:r>
+        <w:t>layouts</w:t>
+      </w:r>
+      <w:proofErr w:type="spellEnd"/>
+      <w:r>
+        <w:t xml:space="preserve"> ou </w:t>
+      </w:r>
+      <w:r>
+        <w:t>la persistance des données</w:t>
+      </w:r>
+      <w:r>
+        <w:t xml:space="preserve">. Les strings seront stockés dans strings.xml, les couleurs dans colors.xml et ainsi de suite. Pour faire </w:t>
+      </w:r>
+      <w:proofErr w:type="spellStart"/>
+      <w:r>
+        <w:t>appelle</w:t>
+      </w:r>
+      <w:proofErr w:type="spellEnd"/>
+      <w:r>
+        <w:t xml:space="preserve"> à ces valeurs, il suffit de commencé par ‘’@</w:t>
+      </w:r>
+      <w:proofErr w:type="spellStart"/>
+      <w:r>
+        <w:t>leNomDuFichier</w:t>
+      </w:r>
+      <w:proofErr w:type="spellEnd"/>
+      <w:r>
+        <w:t>/</w:t>
+      </w:r>
+      <w:proofErr w:type="spellStart"/>
+      <w:r>
+        <w:t>leNomDeLaValeurs</w:t>
+      </w:r>
+      <w:proofErr w:type="spellEnd"/>
+      <w:r>
+        <w:t>‘’.</w:t>
+      </w:r>
+      <w:r>
+        <w:br/>
+        <w:t>Exemple de variable :</w:t>
+      </w:r>
+      <w:r>
+        <w:rPr>
+          <w:noProof/>
+        </w:rPr>
+        <w:t xml:space="preserve"> </w:t>
+      </w:r>
+      <w:r>
+        <w:rPr>
+          <w:noProof/>
+        </w:rPr>
         <w:drawing>
-          <wp:inline distT="0" distB="0" distL="0" distR="0" wp14:anchorId="4106F911" wp14:editId="5345AE04">
-            <wp:extent cx="171834" cy="188199"/>
-            <wp:effectExtent l="0" t="0" r="0" b="2540"/>
-            <wp:docPr id="8" name="Image 8"/>
+          <wp:inline distT="0" distB="0" distL="0" distR="0" wp14:anchorId="6DE516A6" wp14:editId="08A2C5DC">
+            <wp:extent cx="4029637" cy="152421"/>
+            <wp:effectExtent l="0" t="0" r="9525" b="0"/>
+            <wp:docPr id="15" name="Image 15"/>
             <wp:cNvGraphicFramePr>
               <a:graphicFrameLocks xmlns:a="http://schemas.openxmlformats.org/drawingml/2006/main" noChangeAspect="1"/>
             </wp:cNvGraphicFramePr>
@@ -2821,7 +2956,7 @@
                     <pic:cNvPicPr/>
                   </pic:nvPicPr>
                   <pic:blipFill>
-                    <a:blip r:embed="rId12"/>
+                    <a:blip r:embed="rId13"/>
                     <a:stretch>
                       <a:fillRect/>
                     </a:stretch>
@@ -2829,7 +2964,7 @@
                   <pic:spPr>
                     <a:xfrm>
                       <a:off x="0" y="0"/>
-                      <a:ext cx="186554" cy="204321"/>
+                      <a:ext cx="4029637" cy="152421"/>
                     </a:xfrm>
                     <a:prstGeom prst="rect">
                       <a:avLst/>
@@ -2842,95 +2977,21 @@
         </w:drawing>
       </w:r>
       <w:r>
-        <w:t>. Cependant auparavant il est nécessaire de définir où l’on veut que le programme s’exécute. En effet, le nombre d’appareils Android est immense. Chacun avec ses spécificités propres, ses tailles et définitions d’écran. Il est donc plus qu’intéressant de faire tourner son application sur plusieurs supports.</w:t>
-      </w:r>
-    </w:p>
-    <w:p>
-      <w:r>
-        <w:t>A ce niveau deux choix s’offrent à nous. Soit de charger l’application sur un ou plusieurs vrais appareils, soit de le charger sur un ou plusieurs émulateurs.</w:t>
-      </w:r>
-    </w:p>
-    <w:p>
-      <w:pPr>
-        <w:pStyle w:val="Titre2"/>
-      </w:pPr>
-      <w:bookmarkStart w:id="14" w:name="_Toc113873458"/>
-      <w:r>
-        <w:t>Emulateurs Android</w:t>
-      </w:r>
-      <w:bookmarkEnd w:id="14"/>
-    </w:p>
-    <w:p>
-      <w:r>
-        <w:t xml:space="preserve">Il existe un très grand nombre de périphériques exécutant Android, que ce </w:t>
-      </w:r>
-      <w:proofErr w:type="gramStart"/>
-      <w:r>
-        <w:t>soit</w:t>
-      </w:r>
-      <w:proofErr w:type="gramEnd"/>
-      <w:r>
-        <w:t xml:space="preserve"> des téléphones, des tablettes, des « phablettes », etc. Donc un maximum de tests serait le mieux pour valider l’application. </w:t>
-      </w:r>
-    </w:p>
-    <w:p>
-      <w:r>
-        <w:t xml:space="preserve">La fragmentation d’Android est telle qu’il est peu concevable d’acheter un modèle de chaque version d’Android (avec, pour chaque version, un modèle/constructeur différent). Le mieux est d’utiliser des émulateurs qui permettront de simuler les différents environnements. </w:t>
-      </w:r>
-    </w:p>
-    <w:p>
-      <w:r>
-        <w:t xml:space="preserve">Depuis la version 25.2.3 des Android SDK Tools, l’application Android SDK Manager de Google est déprécié à la faveur de la version Xamarin Android SDK Manager. C’est celle qui est installée dans notre environnement. </w:t>
-      </w:r>
-    </w:p>
-    <w:p>
-      <w:r>
-        <w:t xml:space="preserve">Menu outils </w:t>
-      </w:r>
-      <w:r>
-        <w:t xml:space="preserve">-&gt; </w:t>
-      </w:r>
-      <w:r>
-        <w:t xml:space="preserve">Android </w:t>
-      </w:r>
-      <w:r>
-        <w:t xml:space="preserve">-&gt; </w:t>
-      </w:r>
-      <w:r>
-        <w:t xml:space="preserve">gestionnaire SDK Android pour charger les différents OS désirés. </w:t>
-      </w:r>
-    </w:p>
-    <w:p>
-      <w:r>
-        <w:t>Menu outils</w:t>
-      </w:r>
-      <w:r>
-        <w:t xml:space="preserve"> -&gt;</w:t>
-      </w:r>
-      <w:r>
-        <w:t xml:space="preserve"> Android</w:t>
-      </w:r>
-      <w:r>
-        <w:t xml:space="preserve"> -&gt;</w:t>
-      </w:r>
-      <w:r>
-        <w:t xml:space="preserve"> Gestionnaire d’appareils Android pour créer ses émulateurs.</w:t>
-      </w:r>
-    </w:p>
-    <w:p>
-      <w:pPr>
-        <w:jc w:val="center"/>
-      </w:pPr>
-      <w:r>
         <w:rPr>
           <w:noProof/>
         </w:rPr>
-        <w:lastRenderedPageBreak/>
+        <w:br/>
+        <w:t xml:space="preserve">Exemple d’appelle : </w:t>
+      </w:r>
+      <w:r>
+        <w:rPr>
+          <w:noProof/>
+        </w:rPr>
         <w:drawing>
-          <wp:inline distT="0" distB="0" distL="0" distR="0" wp14:anchorId="77AFDA99" wp14:editId="52C5D31B">
-            <wp:extent cx="5760720" cy="939165"/>
-            <wp:effectExtent l="0" t="0" r="0" b="0"/>
-            <wp:docPr id="9" name="Image 9"/>
+          <wp:inline distT="0" distB="0" distL="0" distR="0" wp14:anchorId="29D75AD0" wp14:editId="45C3AB57">
+            <wp:extent cx="1362265" cy="200053"/>
+            <wp:effectExtent l="0" t="0" r="0" b="9525"/>
+            <wp:docPr id="23" name="Image 23"/>
             <wp:cNvGraphicFramePr>
               <a:graphicFrameLocks xmlns:a="http://schemas.openxmlformats.org/drawingml/2006/main" noChangeAspect="1"/>
             </wp:cNvGraphicFramePr>
@@ -2938,36 +2999,23 @@
               <a:graphicData uri="http://schemas.openxmlformats.org/drawingml/2006/picture">
                 <pic:pic xmlns:pic="http://schemas.openxmlformats.org/drawingml/2006/picture">
                   <pic:nvPicPr>
-                    <pic:cNvPr id="0" name="Picture 6"/>
-                    <pic:cNvPicPr>
-                      <a:picLocks noChangeAspect="1" noChangeArrowheads="1"/>
-                    </pic:cNvPicPr>
+                    <pic:cNvPr id="1" name=""/>
+                    <pic:cNvPicPr/>
                   </pic:nvPicPr>
                   <pic:blipFill>
-                    <a:blip r:embed="rId13">
-                      <a:extLst>
-                        <a:ext uri="{28A0092B-C50C-407E-A947-70E740481C1C}">
-                          <a14:useLocalDpi xmlns:a14="http://schemas.microsoft.com/office/drawing/2010/main" val="0"/>
-                        </a:ext>
-                      </a:extLst>
-                    </a:blip>
-                    <a:srcRect/>
+                    <a:blip r:embed="rId14"/>
                     <a:stretch>
                       <a:fillRect/>
                     </a:stretch>
                   </pic:blipFill>
-                  <pic:spPr bwMode="auto">
+                  <pic:spPr>
                     <a:xfrm>
                       <a:off x="0" y="0"/>
-                      <a:ext cx="5760720" cy="939165"/>
+                      <a:ext cx="1362265" cy="200053"/>
                     </a:xfrm>
                     <a:prstGeom prst="rect">
                       <a:avLst/>
                     </a:prstGeom>
-                    <a:noFill/>
-                    <a:ln>
-                      <a:noFill/>
-                    </a:ln>
                   </pic:spPr>
                 </pic:pic>
               </a:graphicData>
@@ -2978,93 +3026,715 @@
     </w:p>
     <w:p>
       <w:pPr>
+        <w:pStyle w:val="Titre1"/>
+      </w:pPr>
+      <w:bookmarkStart w:id="13" w:name="_Toc116481800"/>
+      <w:r>
+        <w:lastRenderedPageBreak/>
+        <w:t>Lien entre deux Activités</w:t>
+      </w:r>
+      <w:bookmarkEnd w:id="13"/>
+    </w:p>
+    <w:p>
+      <w:r>
+        <w:t>Pour créer un lien entre deux activités, il faut déjà en avoir deux, or nous en possédant qu’une qui est « Activity_main.xml ». Il nous faut donc créer la deuxième.</w:t>
+      </w:r>
+    </w:p>
+    <w:p>
+      <w:pPr>
         <w:pStyle w:val="Titre2"/>
       </w:pPr>
-      <w:bookmarkStart w:id="15" w:name="_Toc113873459"/>
-      <w:r>
-        <w:t>Chargement sur un appareil physique</w:t>
+      <w:bookmarkStart w:id="14" w:name="_Toc116481801"/>
+      <w:r>
+        <w:t>Création d’une deuxième Activité</w:t>
+      </w:r>
+      <w:bookmarkEnd w:id="14"/>
+    </w:p>
+    <w:p>
+      <w:r>
+        <w:t xml:space="preserve">Pour </w:t>
+      </w:r>
+      <w:r>
+        <w:t xml:space="preserve">Créer une nouvelle Activité, il faut aller dans l’Explorateur de solution puis faire </w:t>
+      </w:r>
+      <w:proofErr w:type="gramStart"/>
+      <w:r>
+        <w:t xml:space="preserve">un </w:t>
+      </w:r>
+      <w:proofErr w:type="spellStart"/>
+      <w:r>
+        <w:t>clique</w:t>
+      </w:r>
+      <w:proofErr w:type="spellEnd"/>
+      <w:r>
+        <w:t xml:space="preserve"> droit</w:t>
+      </w:r>
+      <w:proofErr w:type="gramEnd"/>
+      <w:r>
+        <w:t xml:space="preserve"> sur le dossier </w:t>
+      </w:r>
+      <w:proofErr w:type="spellStart"/>
+      <w:r>
+        <w:t>layout</w:t>
+      </w:r>
+      <w:proofErr w:type="spellEnd"/>
+      <w:r>
+        <w:t xml:space="preserve"> et appuyer sur « Ajouter -&gt; Nouvelle </w:t>
+      </w:r>
+      <w:r>
+        <w:t>élément</w:t>
+      </w:r>
+      <w:r>
+        <w:t xml:space="preserve"> » ou alors faire </w:t>
+      </w:r>
+      <w:proofErr w:type="spellStart"/>
+      <w:r>
+        <w:t>Ctrl+Maj+A</w:t>
+      </w:r>
+      <w:proofErr w:type="spellEnd"/>
+      <w:r>
+        <w:t>.</w:t>
+      </w:r>
+      <w:r>
+        <w:br/>
+      </w:r>
+      <w:r>
+        <w:rPr>
+          <w:noProof/>
+        </w:rPr>
+        <w:drawing>
+          <wp:inline distT="0" distB="0" distL="0" distR="0" wp14:anchorId="55F3B974" wp14:editId="26ED590A">
+            <wp:extent cx="5760720" cy="3120390"/>
+            <wp:effectExtent l="0" t="0" r="0" b="3810"/>
+            <wp:docPr id="10" name="Image 10" descr="Une image contenant texte, moniteur, capture d’écran, écran&#10;&#10;Description générée automatiquement"/>
+            <wp:cNvGraphicFramePr>
+              <a:graphicFrameLocks xmlns:a="http://schemas.openxmlformats.org/drawingml/2006/main" noChangeAspect="1"/>
+            </wp:cNvGraphicFramePr>
+            <a:graphic xmlns:a="http://schemas.openxmlformats.org/drawingml/2006/main">
+              <a:graphicData uri="http://schemas.openxmlformats.org/drawingml/2006/picture">
+                <pic:pic xmlns:pic="http://schemas.openxmlformats.org/drawingml/2006/picture">
+                  <pic:nvPicPr>
+                    <pic:cNvPr id="10" name="Image 10" descr="Une image contenant texte, moniteur, capture d’écran, écran&#10;&#10;Description générée automatiquement"/>
+                    <pic:cNvPicPr/>
+                  </pic:nvPicPr>
+                  <pic:blipFill>
+                    <a:blip r:embed="rId15"/>
+                    <a:stretch>
+                      <a:fillRect/>
+                    </a:stretch>
+                  </pic:blipFill>
+                  <pic:spPr>
+                    <a:xfrm>
+                      <a:off x="0" y="0"/>
+                      <a:ext cx="5760720" cy="3120390"/>
+                    </a:xfrm>
+                    <a:prstGeom prst="rect">
+                      <a:avLst/>
+                    </a:prstGeom>
+                  </pic:spPr>
+                </pic:pic>
+              </a:graphicData>
+            </a:graphic>
+          </wp:inline>
+        </w:drawing>
+      </w:r>
+    </w:p>
+    <w:p>
+      <w:r>
+        <w:t>Une fois cela fait, il faut sélectionner « Disposition Android » et nommé notre nouvelle Activité.</w:t>
+      </w:r>
+    </w:p>
+    <w:p>
+      <w:r>
+        <w:t>Une fois le fichier .xml créer, il faut faire la même chose mais sur le projet pour créer un fichier .</w:t>
+      </w:r>
+      <w:proofErr w:type="spellStart"/>
+      <w:r>
+        <w:t>cs</w:t>
+      </w:r>
+      <w:proofErr w:type="spellEnd"/>
+      <w:r>
+        <w:t xml:space="preserve"> en sélectionnant « Activité » cette fois-ci. Le fichier .</w:t>
+      </w:r>
+      <w:proofErr w:type="spellStart"/>
+      <w:r>
+        <w:t>cs</w:t>
+      </w:r>
+      <w:proofErr w:type="spellEnd"/>
+      <w:r>
+        <w:t xml:space="preserve"> contiendra ceci :</w:t>
+      </w:r>
+      <w:r>
+        <w:br/>
+      </w:r>
+      <w:r>
+        <w:rPr>
+          <w:noProof/>
+        </w:rPr>
+        <w:drawing>
+          <wp:inline distT="0" distB="0" distL="0" distR="0" wp14:anchorId="1C69C23C" wp14:editId="204D371D">
+            <wp:extent cx="4982270" cy="1943371"/>
+            <wp:effectExtent l="0" t="0" r="8890" b="0"/>
+            <wp:docPr id="12" name="Image 12" descr="Une image contenant texte&#10;&#10;Description générée automatiquement"/>
+            <wp:cNvGraphicFramePr>
+              <a:graphicFrameLocks xmlns:a="http://schemas.openxmlformats.org/drawingml/2006/main" noChangeAspect="1"/>
+            </wp:cNvGraphicFramePr>
+            <a:graphic xmlns:a="http://schemas.openxmlformats.org/drawingml/2006/main">
+              <a:graphicData uri="http://schemas.openxmlformats.org/drawingml/2006/picture">
+                <pic:pic xmlns:pic="http://schemas.openxmlformats.org/drawingml/2006/picture">
+                  <pic:nvPicPr>
+                    <pic:cNvPr id="12" name="Image 12" descr="Une image contenant texte&#10;&#10;Description générée automatiquement"/>
+                    <pic:cNvPicPr/>
+                  </pic:nvPicPr>
+                  <pic:blipFill>
+                    <a:blip r:embed="rId16"/>
+                    <a:stretch>
+                      <a:fillRect/>
+                    </a:stretch>
+                  </pic:blipFill>
+                  <pic:spPr>
+                    <a:xfrm>
+                      <a:off x="0" y="0"/>
+                      <a:ext cx="4982270" cy="1943371"/>
+                    </a:xfrm>
+                    <a:prstGeom prst="rect">
+                      <a:avLst/>
+                    </a:prstGeom>
+                  </pic:spPr>
+                </pic:pic>
+              </a:graphicData>
+            </a:graphic>
+          </wp:inline>
+        </w:drawing>
+      </w:r>
+    </w:p>
+    <w:p>
+      <w:r>
+        <w:t>Il ne manque plus qu’as lié le fichier .xml au .</w:t>
+      </w:r>
+      <w:proofErr w:type="spellStart"/>
+      <w:proofErr w:type="gramStart"/>
+      <w:r>
+        <w:t>cs</w:t>
+      </w:r>
+      <w:proofErr w:type="spellEnd"/>
+      <w:r>
+        <w:t>  en</w:t>
+      </w:r>
+      <w:proofErr w:type="gramEnd"/>
+      <w:r>
+        <w:t xml:space="preserve"> ajoutant ce bout de code:</w:t>
+      </w:r>
+      <w:r>
+        <w:br/>
+      </w:r>
+      <w:r>
+        <w:rPr>
+          <w:noProof/>
+        </w:rPr>
+        <w:drawing>
+          <wp:inline distT="0" distB="0" distL="0" distR="0" wp14:anchorId="71755B2C" wp14:editId="3E37A9F6">
+            <wp:extent cx="4363059" cy="371527"/>
+            <wp:effectExtent l="0" t="0" r="0" b="9525"/>
+            <wp:docPr id="13" name="Image 13"/>
+            <wp:cNvGraphicFramePr>
+              <a:graphicFrameLocks xmlns:a="http://schemas.openxmlformats.org/drawingml/2006/main" noChangeAspect="1"/>
+            </wp:cNvGraphicFramePr>
+            <a:graphic xmlns:a="http://schemas.openxmlformats.org/drawingml/2006/main">
+              <a:graphicData uri="http://schemas.openxmlformats.org/drawingml/2006/picture">
+                <pic:pic xmlns:pic="http://schemas.openxmlformats.org/drawingml/2006/picture">
+                  <pic:nvPicPr>
+                    <pic:cNvPr id="1" name=""/>
+                    <pic:cNvPicPr/>
+                  </pic:nvPicPr>
+                  <pic:blipFill>
+                    <a:blip r:embed="rId17"/>
+                    <a:stretch>
+                      <a:fillRect/>
+                    </a:stretch>
+                  </pic:blipFill>
+                  <pic:spPr>
+                    <a:xfrm>
+                      <a:off x="0" y="0"/>
+                      <a:ext cx="4363059" cy="371527"/>
+                    </a:xfrm>
+                    <a:prstGeom prst="rect">
+                      <a:avLst/>
+                    </a:prstGeom>
+                  </pic:spPr>
+                </pic:pic>
+              </a:graphicData>
+            </a:graphic>
+          </wp:inline>
+        </w:drawing>
+      </w:r>
+    </w:p>
+    <w:p>
+      <w:pPr>
+        <w:pStyle w:val="Titre2"/>
+      </w:pPr>
+      <w:bookmarkStart w:id="15" w:name="_Toc116481802"/>
+      <w:r>
+        <w:t>Lié les Activités</w:t>
       </w:r>
       <w:bookmarkEnd w:id="15"/>
     </w:p>
     <w:p>
       <w:r>
-        <w:t xml:space="preserve">L’avantage de ce système est de pouvoir tester réellement son application, surtout si celle-ci utilise des </w:t>
+        <w:t>Il y a deux manières pour lier des Activités entres elles. La première est la plus simple, il suffit d’appeler la méthode « </w:t>
       </w:r>
       <w:proofErr w:type="spellStart"/>
       <w:r>
+        <w:t>StartActivity</w:t>
+      </w:r>
+      <w:proofErr w:type="spellEnd"/>
+      <w:r>
+        <w:t>(</w:t>
+      </w:r>
+      <w:proofErr w:type="spellStart"/>
+      <w:proofErr w:type="gramStart"/>
+      <w:r>
+        <w:t>typeof</w:t>
+      </w:r>
+      <w:proofErr w:type="spellEnd"/>
+      <w:r>
+        <w:t>(</w:t>
+      </w:r>
+      <w:proofErr w:type="spellStart"/>
+      <w:proofErr w:type="gramEnd"/>
+      <w:r>
+        <w:t>MonActivité.cs</w:t>
+      </w:r>
+      <w:proofErr w:type="spellEnd"/>
+      <w:r>
+        <w:t xml:space="preserve">))». De cette manière l’Activité appelée </w:t>
+      </w:r>
+      <w:r>
+        <w:lastRenderedPageBreak/>
+        <w:t>sera afficher sans problème :</w:t>
+      </w:r>
+      <w:r>
+        <w:br/>
+      </w:r>
+      <w:r>
+        <w:rPr>
+          <w:noProof/>
+        </w:rPr>
+        <w:drawing>
+          <wp:inline distT="0" distB="0" distL="0" distR="0" wp14:anchorId="2CB5F392" wp14:editId="5B4DEAA6">
+            <wp:extent cx="2886478" cy="238158"/>
+            <wp:effectExtent l="0" t="0" r="9525" b="9525"/>
+            <wp:docPr id="14" name="Image 14"/>
+            <wp:cNvGraphicFramePr>
+              <a:graphicFrameLocks xmlns:a="http://schemas.openxmlformats.org/drawingml/2006/main" noChangeAspect="1"/>
+            </wp:cNvGraphicFramePr>
+            <a:graphic xmlns:a="http://schemas.openxmlformats.org/drawingml/2006/main">
+              <a:graphicData uri="http://schemas.openxmlformats.org/drawingml/2006/picture">
+                <pic:pic xmlns:pic="http://schemas.openxmlformats.org/drawingml/2006/picture">
+                  <pic:nvPicPr>
+                    <pic:cNvPr id="1" name=""/>
+                    <pic:cNvPicPr/>
+                  </pic:nvPicPr>
+                  <pic:blipFill>
+                    <a:blip r:embed="rId18"/>
+                    <a:stretch>
+                      <a:fillRect/>
+                    </a:stretch>
+                  </pic:blipFill>
+                  <pic:spPr>
+                    <a:xfrm>
+                      <a:off x="0" y="0"/>
+                      <a:ext cx="2886478" cy="238158"/>
+                    </a:xfrm>
+                    <a:prstGeom prst="rect">
+                      <a:avLst/>
+                    </a:prstGeom>
+                  </pic:spPr>
+                </pic:pic>
+              </a:graphicData>
+            </a:graphic>
+          </wp:inline>
+        </w:drawing>
+      </w:r>
+    </w:p>
+    <w:p>
+      <w:r>
+        <w:t>La deuxième manière est plus longue mais permet de faire passer des données entre les Activités.</w:t>
+      </w:r>
+    </w:p>
+    <w:p>
+      <w:r>
+        <w:t>Il suffit de mettre dans une variable « Intent » l’Activité à afficher est les données à passer</w:t>
+      </w:r>
+      <w:r>
+        <w:br/>
+      </w:r>
+      <w:r>
+        <w:rPr>
+          <w:noProof/>
+        </w:rPr>
+        <w:drawing>
+          <wp:inline distT="0" distB="0" distL="0" distR="0" wp14:anchorId="664290DD" wp14:editId="22BC6220">
+            <wp:extent cx="4639322" cy="1028844"/>
+            <wp:effectExtent l="0" t="0" r="0" b="0"/>
+            <wp:docPr id="17" name="Image 17" descr="Une image contenant texte&#10;&#10;Description générée automatiquement"/>
+            <wp:cNvGraphicFramePr>
+              <a:graphicFrameLocks xmlns:a="http://schemas.openxmlformats.org/drawingml/2006/main" noChangeAspect="1"/>
+            </wp:cNvGraphicFramePr>
+            <a:graphic xmlns:a="http://schemas.openxmlformats.org/drawingml/2006/main">
+              <a:graphicData uri="http://schemas.openxmlformats.org/drawingml/2006/picture">
+                <pic:pic xmlns:pic="http://schemas.openxmlformats.org/drawingml/2006/picture">
+                  <pic:nvPicPr>
+                    <pic:cNvPr id="17" name="Image 17" descr="Une image contenant texte&#10;&#10;Description générée automatiquement"/>
+                    <pic:cNvPicPr/>
+                  </pic:nvPicPr>
+                  <pic:blipFill>
+                    <a:blip r:embed="rId19"/>
+                    <a:stretch>
+                      <a:fillRect/>
+                    </a:stretch>
+                  </pic:blipFill>
+                  <pic:spPr>
+                    <a:xfrm>
+                      <a:off x="0" y="0"/>
+                      <a:ext cx="4639322" cy="1028844"/>
+                    </a:xfrm>
+                    <a:prstGeom prst="rect">
+                      <a:avLst/>
+                    </a:prstGeom>
+                  </pic:spPr>
+                </pic:pic>
+              </a:graphicData>
+            </a:graphic>
+          </wp:inline>
+        </w:drawing>
+      </w:r>
+      <w:r>
+        <w:t xml:space="preserve"> </w:t>
+      </w:r>
+    </w:p>
+    <w:p>
+      <w:r>
+        <w:t xml:space="preserve">Une fois les données passées, il faut les récupérer dans la seconde Activité avec un </w:t>
+      </w:r>
+      <w:proofErr w:type="spellStart"/>
+      <w:r>
+        <w:t>TextView</w:t>
+      </w:r>
+      <w:proofErr w:type="spellEnd"/>
+      <w:r>
+        <w:t xml:space="preserve"> ou autre élément</w:t>
+      </w:r>
+      <w:r>
+        <w:br/>
+      </w:r>
+      <w:r>
+        <w:rPr>
+          <w:noProof/>
+        </w:rPr>
+        <w:drawing>
+          <wp:inline distT="0" distB="0" distL="0" distR="0" wp14:anchorId="22675575" wp14:editId="71461DBA">
+            <wp:extent cx="5163271" cy="2657846"/>
+            <wp:effectExtent l="0" t="0" r="0" b="9525"/>
+            <wp:docPr id="19" name="Image 19" descr="Une image contenant texte&#10;&#10;Description générée automatiquement"/>
+            <wp:cNvGraphicFramePr>
+              <a:graphicFrameLocks xmlns:a="http://schemas.openxmlformats.org/drawingml/2006/main" noChangeAspect="1"/>
+            </wp:cNvGraphicFramePr>
+            <a:graphic xmlns:a="http://schemas.openxmlformats.org/drawingml/2006/main">
+              <a:graphicData uri="http://schemas.openxmlformats.org/drawingml/2006/picture">
+                <pic:pic xmlns:pic="http://schemas.openxmlformats.org/drawingml/2006/picture">
+                  <pic:nvPicPr>
+                    <pic:cNvPr id="19" name="Image 19" descr="Une image contenant texte&#10;&#10;Description générée automatiquement"/>
+                    <pic:cNvPicPr/>
+                  </pic:nvPicPr>
+                  <pic:blipFill>
+                    <a:blip r:embed="rId20"/>
+                    <a:stretch>
+                      <a:fillRect/>
+                    </a:stretch>
+                  </pic:blipFill>
+                  <pic:spPr>
+                    <a:xfrm>
+                      <a:off x="0" y="0"/>
+                      <a:ext cx="5163271" cy="2657846"/>
+                    </a:xfrm>
+                    <a:prstGeom prst="rect">
+                      <a:avLst/>
+                    </a:prstGeom>
+                  </pic:spPr>
+                </pic:pic>
+              </a:graphicData>
+            </a:graphic>
+          </wp:inline>
+        </w:drawing>
+      </w:r>
+    </w:p>
+    <w:p>
+      <w:pPr>
+        <w:pStyle w:val="Titre1"/>
+      </w:pPr>
+      <w:bookmarkStart w:id="16" w:name="_Toc116481803"/>
+      <w:r>
+        <w:t>Méthodes événementielles</w:t>
+      </w:r>
+      <w:bookmarkEnd w:id="16"/>
+    </w:p>
+    <w:p>
+      <w:r>
+        <w:t>Les méthodes événementielles sont des méthodes qui sont appelées quand l’utilisateur fait une certaine action dans l’interface. Par exemple quand on appuie sur un bouton.</w:t>
+      </w:r>
+    </w:p>
+    <w:p>
+      <w:r>
+        <w:t>Pour cela il faut créer une méthode avec des paramètre « </w:t>
+      </w:r>
+      <w:proofErr w:type="spellStart"/>
+      <w:r>
+        <w:t>object</w:t>
+      </w:r>
+      <w:proofErr w:type="spellEnd"/>
+      <w:r>
+        <w:t xml:space="preserve"> </w:t>
+      </w:r>
+      <w:proofErr w:type="spellStart"/>
+      <w:r>
+        <w:t>sender</w:t>
+      </w:r>
+      <w:proofErr w:type="spellEnd"/>
+      <w:r>
+        <w:t> » et « </w:t>
+      </w:r>
+      <w:proofErr w:type="spellStart"/>
+      <w:r>
+        <w:t>EventArgs</w:t>
+      </w:r>
+      <w:proofErr w:type="spellEnd"/>
+      <w:r>
+        <w:t xml:space="preserve"> e » puis mettre le code que vous voulez dans celle-ci</w:t>
+      </w:r>
+      <w:r>
+        <w:t>.</w:t>
+      </w:r>
+      <w:r>
+        <w:br/>
+      </w:r>
+      <w:r>
+        <w:rPr>
+          <w:noProof/>
+        </w:rPr>
+        <w:drawing>
+          <wp:inline distT="0" distB="0" distL="0" distR="0" wp14:anchorId="42A7B458" wp14:editId="36BE67BD">
+            <wp:extent cx="3810532" cy="857370"/>
+            <wp:effectExtent l="0" t="0" r="0" b="0"/>
+            <wp:docPr id="20" name="Image 20" descr="Une image contenant texte&#10;&#10;Description générée automatiquement"/>
+            <wp:cNvGraphicFramePr>
+              <a:graphicFrameLocks xmlns:a="http://schemas.openxmlformats.org/drawingml/2006/main" noChangeAspect="1"/>
+            </wp:cNvGraphicFramePr>
+            <a:graphic xmlns:a="http://schemas.openxmlformats.org/drawingml/2006/main">
+              <a:graphicData uri="http://schemas.openxmlformats.org/drawingml/2006/picture">
+                <pic:pic xmlns:pic="http://schemas.openxmlformats.org/drawingml/2006/picture">
+                  <pic:nvPicPr>
+                    <pic:cNvPr id="20" name="Image 20" descr="Une image contenant texte&#10;&#10;Description générée automatiquement"/>
+                    <pic:cNvPicPr/>
+                  </pic:nvPicPr>
+                  <pic:blipFill>
+                    <a:blip r:embed="rId21"/>
+                    <a:stretch>
+                      <a:fillRect/>
+                    </a:stretch>
+                  </pic:blipFill>
+                  <pic:spPr>
+                    <a:xfrm>
+                      <a:off x="0" y="0"/>
+                      <a:ext cx="3810532" cy="857370"/>
+                    </a:xfrm>
+                    <a:prstGeom prst="rect">
+                      <a:avLst/>
+                    </a:prstGeom>
+                  </pic:spPr>
+                </pic:pic>
+              </a:graphicData>
+            </a:graphic>
+          </wp:inline>
+        </w:drawing>
+      </w:r>
+    </w:p>
+    <w:p>
+      <w:r>
+        <w:t xml:space="preserve"> Puis </w:t>
+      </w:r>
+      <w:r>
+        <w:t>lié cette méthode à un événement d’un élément.</w:t>
+      </w:r>
+      <w:r>
+        <w:br/>
+      </w:r>
+      <w:r>
+        <w:rPr>
+          <w:noProof/>
+        </w:rPr>
+        <w:drawing>
+          <wp:inline distT="0" distB="0" distL="0" distR="0" wp14:anchorId="58D02D7C" wp14:editId="456DE2DC">
+            <wp:extent cx="4791744" cy="581106"/>
+            <wp:effectExtent l="0" t="0" r="8890" b="9525"/>
+            <wp:docPr id="21" name="Image 21"/>
+            <wp:cNvGraphicFramePr>
+              <a:graphicFrameLocks xmlns:a="http://schemas.openxmlformats.org/drawingml/2006/main" noChangeAspect="1"/>
+            </wp:cNvGraphicFramePr>
+            <a:graphic xmlns:a="http://schemas.openxmlformats.org/drawingml/2006/main">
+              <a:graphicData uri="http://schemas.openxmlformats.org/drawingml/2006/picture">
+                <pic:pic xmlns:pic="http://schemas.openxmlformats.org/drawingml/2006/picture">
+                  <pic:nvPicPr>
+                    <pic:cNvPr id="1" name=""/>
+                    <pic:cNvPicPr/>
+                  </pic:nvPicPr>
+                  <pic:blipFill>
+                    <a:blip r:embed="rId22"/>
+                    <a:stretch>
+                      <a:fillRect/>
+                    </a:stretch>
+                  </pic:blipFill>
+                  <pic:spPr>
+                    <a:xfrm>
+                      <a:off x="0" y="0"/>
+                      <a:ext cx="4791744" cy="581106"/>
+                    </a:xfrm>
+                    <a:prstGeom prst="rect">
+                      <a:avLst/>
+                    </a:prstGeom>
+                  </pic:spPr>
+                </pic:pic>
+              </a:graphicData>
+            </a:graphic>
+          </wp:inline>
+        </w:drawing>
+      </w:r>
+    </w:p>
+    <w:p>
+      <w:r>
+        <w:lastRenderedPageBreak/>
+        <w:t xml:space="preserve">Si on ne sait pas quel événement sélectionner il faut prendre pour une action, on peut appuyer sur </w:t>
+      </w:r>
+      <w:r>
+        <w:rPr>
+          <w:noProof/>
+        </w:rPr>
+        <w:drawing>
+          <wp:inline distT="0" distB="0" distL="0" distR="0" wp14:anchorId="6CB58C09" wp14:editId="0BCA1794">
+            <wp:extent cx="247685" cy="238158"/>
+            <wp:effectExtent l="0" t="0" r="0" b="0"/>
+            <wp:docPr id="22" name="Image 22"/>
+            <wp:cNvGraphicFramePr>
+              <a:graphicFrameLocks xmlns:a="http://schemas.openxmlformats.org/drawingml/2006/main" noChangeAspect="1"/>
+            </wp:cNvGraphicFramePr>
+            <a:graphic xmlns:a="http://schemas.openxmlformats.org/drawingml/2006/main">
+              <a:graphicData uri="http://schemas.openxmlformats.org/drawingml/2006/picture">
+                <pic:pic xmlns:pic="http://schemas.openxmlformats.org/drawingml/2006/picture">
+                  <pic:nvPicPr>
+                    <pic:cNvPr id="1" name=""/>
+                    <pic:cNvPicPr/>
+                  </pic:nvPicPr>
+                  <pic:blipFill>
+                    <a:blip r:embed="rId23"/>
+                    <a:stretch>
+                      <a:fillRect/>
+                    </a:stretch>
+                  </pic:blipFill>
+                  <pic:spPr>
+                    <a:xfrm>
+                      <a:off x="0" y="0"/>
+                      <a:ext cx="247685" cy="238158"/>
+                    </a:xfrm>
+                    <a:prstGeom prst="rect">
+                      <a:avLst/>
+                    </a:prstGeom>
+                  </pic:spPr>
+                </pic:pic>
+              </a:graphicData>
+            </a:graphic>
+          </wp:inline>
+        </w:drawing>
+      </w:r>
+      <w:r>
+        <w:t xml:space="preserve"> lorsque VS nous donne des propositions.</w:t>
+      </w:r>
+      <w:r>
+        <w:br/>
+      </w:r>
+      <w:r>
+        <w:rPr>
+          <w:noProof/>
+        </w:rPr>
+        <w:drawing>
+          <wp:inline distT="0" distB="0" distL="0" distR="0" wp14:anchorId="60575976" wp14:editId="120FDC83">
+            <wp:extent cx="2972215" cy="2181529"/>
+            <wp:effectExtent l="0" t="0" r="0" b="0"/>
+            <wp:docPr id="24" name="Image 24" descr="Une image contenant texte&#10;&#10;Description générée automatiquement"/>
+            <wp:cNvGraphicFramePr>
+              <a:graphicFrameLocks xmlns:a="http://schemas.openxmlformats.org/drawingml/2006/main" noChangeAspect="1"/>
+            </wp:cNvGraphicFramePr>
+            <a:graphic xmlns:a="http://schemas.openxmlformats.org/drawingml/2006/main">
+              <a:graphicData uri="http://schemas.openxmlformats.org/drawingml/2006/picture">
+                <pic:pic xmlns:pic="http://schemas.openxmlformats.org/drawingml/2006/picture">
+                  <pic:nvPicPr>
+                    <pic:cNvPr id="24" name="Image 24" descr="Une image contenant texte&#10;&#10;Description générée automatiquement"/>
+                    <pic:cNvPicPr/>
+                  </pic:nvPicPr>
+                  <pic:blipFill>
+                    <a:blip r:embed="rId24"/>
+                    <a:stretch>
+                      <a:fillRect/>
+                    </a:stretch>
+                  </pic:blipFill>
+                  <pic:spPr>
+                    <a:xfrm>
+                      <a:off x="0" y="0"/>
+                      <a:ext cx="2972215" cy="2181529"/>
+                    </a:xfrm>
+                    <a:prstGeom prst="rect">
+                      <a:avLst/>
+                    </a:prstGeom>
+                  </pic:spPr>
+                </pic:pic>
+              </a:graphicData>
+            </a:graphic>
+          </wp:inline>
+        </w:drawing>
+      </w:r>
+    </w:p>
+    <w:p>
+      <w:pPr>
+        <w:pStyle w:val="Titre1"/>
+      </w:pPr>
+      <w:bookmarkStart w:id="17" w:name="_Toc116481804"/>
+      <w:r>
+        <w:t>Layout dynamique</w:t>
+      </w:r>
+      <w:bookmarkEnd w:id="17"/>
+    </w:p>
+    <w:p>
+      <w:pPr>
+        <w:pStyle w:val="Titre1"/>
+      </w:pPr>
+      <w:bookmarkStart w:id="18" w:name="_Toc116481805"/>
+      <w:r>
+        <w:t>Persistance de données</w:t>
+      </w:r>
+      <w:bookmarkEnd w:id="18"/>
+    </w:p>
+    <w:p>
+      <w:pPr>
+        <w:pStyle w:val="Titre1"/>
+      </w:pPr>
+      <w:bookmarkStart w:id="19" w:name="_Toc116481806"/>
+      <w:r>
+        <w:t xml:space="preserve">Utilisation d’un </w:t>
+      </w:r>
+      <w:proofErr w:type="spellStart"/>
+      <w:r>
         <w:t>sensor</w:t>
       </w:r>
-      <w:proofErr w:type="spellEnd"/>
-      <w:r>
-        <w:t xml:space="preserve"> qu’il est difficile voire impossible de tester avec un émulateur. </w:t>
-      </w:r>
-    </w:p>
-    <w:p>
-      <w:r>
-        <w:t xml:space="preserve">Pour ceci, il faut brancher un appareil, le configurer pour qu’il soit en mode </w:t>
-      </w:r>
-      <w:proofErr w:type="spellStart"/>
-      <w:r>
-        <w:t>débug</w:t>
-      </w:r>
-      <w:proofErr w:type="spellEnd"/>
-      <w:r>
-        <w:t>. Celui-ci apparaitra ensuite dans la liste des appareils lors de la compilation.</w:t>
-      </w:r>
-    </w:p>
-    <w:p>
-      <w:pPr>
-        <w:pStyle w:val="Titre1"/>
-      </w:pPr>
-      <w:bookmarkStart w:id="16" w:name="_Toc113873460"/>
-      <w:r>
-        <w:t>Lien entre deux Activités</w:t>
-      </w:r>
-      <w:bookmarkEnd w:id="16"/>
-    </w:p>
-    <w:p>
-      <w:pPr>
-        <w:pStyle w:val="Titre1"/>
-      </w:pPr>
-      <w:bookmarkStart w:id="17" w:name="_Toc113873461"/>
-      <w:r>
-        <w:t>Méthodes événementielles</w:t>
-      </w:r>
-      <w:bookmarkEnd w:id="17"/>
-    </w:p>
-    <w:p>
-      <w:pPr>
-        <w:pStyle w:val="Titre1"/>
-      </w:pPr>
-      <w:bookmarkStart w:id="18" w:name="_Toc113873462"/>
-      <w:r>
-        <w:t>Layout dynamique</w:t>
-      </w:r>
-      <w:bookmarkEnd w:id="18"/>
-    </w:p>
-    <w:p>
-      <w:pPr>
-        <w:pStyle w:val="Titre1"/>
-      </w:pPr>
-      <w:bookmarkStart w:id="19" w:name="_Toc113873463"/>
-      <w:r>
-        <w:t>Persistance de données</w:t>
-      </w:r>
       <w:bookmarkEnd w:id="19"/>
-    </w:p>
-    <w:p>
-      <w:pPr>
-        <w:pStyle w:val="Titre1"/>
-      </w:pPr>
-      <w:bookmarkStart w:id="20" w:name="_Toc113873464"/>
-      <w:r>
-        <w:t xml:space="preserve">Utilisation d’un </w:t>
-      </w:r>
-      <w:proofErr w:type="spellStart"/>
-      <w:r>
-        <w:t>sensor</w:t>
-      </w:r>
-      <w:bookmarkEnd w:id="20"/>
       <w:proofErr w:type="spellEnd"/>
     </w:p>
     <w:sectPr>

</xml_diff>